<commit_message>
Updates for vertical spacing in tables.
</commit_message>
<xml_diff>
--- a/release/gff/gff_tigrinya_eritrea/source/TigrinyaErTyping-English.docx
+++ b/release/gff/gff_tigrinya_eritrea/source/TigrinyaErTyping-English.docx
@@ -599,8 +599,6 @@
       <w:r>
         <w:t>s show</w:t>
       </w:r>
-      <w:bookmarkStart w:id="0" w:name="_GoBack"/>
-      <w:bookmarkEnd w:id="0"/>
       <w:r>
         <w:t xml:space="preserve"> how to type all </w:t>
       </w:r>
@@ -9143,6 +9141,7 @@
               </w:rPr>
             </w:pPr>
             <w:r>
+              <w:lastRenderedPageBreak/>
               <w:br w:type="page"/>
             </w:r>
             <w:r>
@@ -14637,14 +14636,14 @@
               <w:spacing w:after="60"/>
               <w:jc w:val="center"/>
               <w:rPr>
-                <w:rFonts w:ascii="MT Unicode" w:hAnsi="MT Unicode" w:cs="MS Shell Dlg"/>
+                <w:rFonts w:ascii="Abyssinica SIL" w:hAnsi="Abyssinica SIL" w:cs="Abyssinica SIL"/>
                 <w:sz w:val="36"/>
                 <w:szCs w:val="36"/>
               </w:rPr>
             </w:pPr>
             <w:r>
               <w:rPr>
-                <w:rFonts w:ascii="Abyssinica SIL" w:hAnsi="Abyssinica SIL" w:cs="Abyssinica SIL test"/>
+                <w:rFonts w:ascii="Abyssinica SIL" w:hAnsi="Abyssinica SIL" w:cs="Abyssinica SIL"/>
                 <w:sz w:val="32"/>
                 <w:szCs w:val="32"/>
               </w:rPr>
@@ -14652,7 +14651,7 @@
             </w:r>
             <w:r>
               <w:rPr>
-                <w:rFonts w:ascii="Abyssinica SIL" w:hAnsi="Abyssinica SIL"/>
+                <w:rFonts w:ascii="Abyssinica SIL" w:hAnsi="Abyssinica SIL" w:cs="Abyssinica SIL"/>
               </w:rPr>
               <w:br/>
               <w:t>,</w:t>
@@ -14676,14 +14675,14 @@
               <w:spacing w:after="60"/>
               <w:jc w:val="center"/>
               <w:rPr>
-                <w:rFonts w:ascii="MT Unicode" w:hAnsi="MT Unicode" w:cs="MS Shell Dlg"/>
+                <w:rFonts w:ascii="Abyssinica SIL" w:hAnsi="Abyssinica SIL" w:cs="Abyssinica SIL"/>
                 <w:sz w:val="36"/>
                 <w:szCs w:val="36"/>
               </w:rPr>
             </w:pPr>
             <w:r>
               <w:rPr>
-                <w:rFonts w:ascii="Abyssinica SIL" w:hAnsi="Abyssinica SIL" w:cs="Abyssinica SIL test"/>
+                <w:rFonts w:ascii="Abyssinica SIL" w:hAnsi="Abyssinica SIL" w:cs="Abyssinica SIL"/>
                 <w:sz w:val="32"/>
                 <w:szCs w:val="32"/>
               </w:rPr>
@@ -14691,7 +14690,7 @@
             </w:r>
             <w:r>
               <w:rPr>
-                <w:rFonts w:ascii="Abyssinica SIL" w:hAnsi="Abyssinica SIL"/>
+                <w:rFonts w:ascii="Abyssinica SIL" w:hAnsi="Abyssinica SIL" w:cs="Abyssinica SIL"/>
               </w:rPr>
               <w:br/>
               <w:t>::</w:t>
@@ -14715,14 +14714,14 @@
               <w:spacing w:after="60"/>
               <w:jc w:val="center"/>
               <w:rPr>
-                <w:rFonts w:ascii="MT Unicode" w:hAnsi="MT Unicode" w:cs="MS Shell Dlg"/>
+                <w:rFonts w:ascii="Abyssinica SIL" w:hAnsi="Abyssinica SIL" w:cs="Abyssinica SIL"/>
                 <w:sz w:val="36"/>
                 <w:szCs w:val="36"/>
               </w:rPr>
             </w:pPr>
             <w:r>
               <w:rPr>
-                <w:rFonts w:ascii="Abyssinica SIL" w:hAnsi="Abyssinica SIL" w:cs="Abyssinica SIL test"/>
+                <w:rFonts w:ascii="Abyssinica SIL" w:hAnsi="Abyssinica SIL" w:cs="Abyssinica SIL"/>
                 <w:sz w:val="32"/>
                 <w:szCs w:val="32"/>
               </w:rPr>
@@ -14730,7 +14729,7 @@
             </w:r>
             <w:r>
               <w:rPr>
-                <w:rFonts w:ascii="Abyssinica SIL" w:hAnsi="Abyssinica SIL"/>
+                <w:rFonts w:ascii="Abyssinica SIL" w:hAnsi="Abyssinica SIL" w:cs="Abyssinica SIL"/>
               </w:rPr>
               <w:br/>
               <w:t>;</w:t>
@@ -14754,14 +14753,14 @@
               <w:spacing w:after="60"/>
               <w:jc w:val="center"/>
               <w:rPr>
-                <w:rFonts w:ascii="MT Unicode" w:hAnsi="MT Unicode" w:cs="MS Shell Dlg"/>
+                <w:rFonts w:ascii="Abyssinica SIL" w:hAnsi="Abyssinica SIL" w:cs="Abyssinica SIL"/>
                 <w:sz w:val="36"/>
                 <w:szCs w:val="36"/>
               </w:rPr>
             </w:pPr>
             <w:r>
               <w:rPr>
-                <w:rFonts w:ascii="Abyssinica SIL" w:hAnsi="Abyssinica SIL" w:cs="Abyssinica SIL test"/>
+                <w:rFonts w:ascii="Abyssinica SIL" w:hAnsi="Abyssinica SIL" w:cs="Abyssinica SIL"/>
                 <w:sz w:val="32"/>
                 <w:szCs w:val="32"/>
               </w:rPr>
@@ -14769,7 +14768,7 @@
             </w:r>
             <w:r>
               <w:rPr>
-                <w:rFonts w:ascii="Abyssinica SIL" w:hAnsi="Abyssinica SIL"/>
+                <w:rFonts w:ascii="Abyssinica SIL" w:hAnsi="Abyssinica SIL" w:cs="Abyssinica SIL"/>
               </w:rPr>
               <w:br/>
               <w:t>;;</w:t>
@@ -14792,14 +14791,14 @@
               <w:spacing w:after="60"/>
               <w:jc w:val="center"/>
               <w:rPr>
-                <w:rFonts w:ascii="MT Unicode" w:hAnsi="MT Unicode" w:cs="MS Shell Dlg"/>
+                <w:rFonts w:ascii="Abyssinica SIL" w:hAnsi="Abyssinica SIL" w:cs="Abyssinica SIL"/>
                 <w:sz w:val="36"/>
                 <w:szCs w:val="36"/>
               </w:rPr>
             </w:pPr>
             <w:r>
               <w:rPr>
-                <w:rFonts w:ascii="Abyssinica SIL" w:hAnsi="Abyssinica SIL" w:cs="Abyssinica SIL test"/>
+                <w:rFonts w:ascii="Abyssinica SIL" w:hAnsi="Abyssinica SIL" w:cs="Abyssinica SIL"/>
                 <w:sz w:val="32"/>
                 <w:szCs w:val="32"/>
               </w:rPr>
@@ -14807,7 +14806,7 @@
             </w:r>
             <w:r>
               <w:rPr>
-                <w:rFonts w:ascii="Abyssinica SIL" w:hAnsi="Abyssinica SIL"/>
+                <w:rFonts w:ascii="Abyssinica SIL" w:hAnsi="Abyssinica SIL" w:cs="Abyssinica SIL"/>
               </w:rPr>
               <w:br/>
               <w:t>:-</w:t>
@@ -14831,13 +14830,14 @@
               <w:spacing w:after="60"/>
               <w:jc w:val="center"/>
               <w:rPr>
+                <w:rFonts w:ascii="Abyssinica SIL" w:hAnsi="Abyssinica SIL" w:cs="Abyssinica SIL"/>
                 <w:sz w:val="20"/>
                 <w:szCs w:val="20"/>
               </w:rPr>
             </w:pPr>
             <w:r>
               <w:rPr>
-                <w:rFonts w:ascii="Abyssinica SIL" w:hAnsi="Abyssinica SIL" w:cs="Abyssinica SIL test"/>
+                <w:rFonts w:ascii="Abyssinica SIL" w:hAnsi="Abyssinica SIL" w:cs="Abyssinica SIL"/>
                 <w:sz w:val="32"/>
                 <w:szCs w:val="32"/>
               </w:rPr>
@@ -14845,7 +14845,7 @@
             </w:r>
             <w:r>
               <w:rPr>
-                <w:rFonts w:ascii="Abyssinica SIL" w:hAnsi="Abyssinica SIL"/>
+                <w:rFonts w:ascii="Abyssinica SIL" w:hAnsi="Abyssinica SIL" w:cs="Abyssinica SIL"/>
               </w:rPr>
               <w:br/>
               <w:t>,,,</w:t>
@@ -14869,14 +14869,14 @@
               <w:spacing w:after="60"/>
               <w:jc w:val="center"/>
               <w:rPr>
-                <w:rFonts w:ascii="MT Unicode" w:hAnsi="MT Unicode" w:cs="MS Shell Dlg"/>
+                <w:rFonts w:ascii="Abyssinica SIL" w:hAnsi="Abyssinica SIL" w:cs="Abyssinica SIL"/>
                 <w:sz w:val="36"/>
                 <w:szCs w:val="36"/>
               </w:rPr>
             </w:pPr>
             <w:r>
               <w:rPr>
-                <w:rFonts w:ascii="Abyssinica SIL" w:hAnsi="Abyssinica SIL" w:cs="Abyssinica SIL test"/>
+                <w:rFonts w:ascii="Abyssinica SIL" w:hAnsi="Abyssinica SIL" w:cs="Abyssinica SIL"/>
                 <w:sz w:val="32"/>
                 <w:szCs w:val="32"/>
               </w:rPr>
@@ -14884,14 +14884,9 @@
             </w:r>
             <w:r>
               <w:rPr>
-                <w:rFonts w:ascii="Abyssinica SIL" w:hAnsi="Abyssinica SIL"/>
-              </w:rPr>
-              <w:br/>
-            </w:r>
-            <w:r>
-              <w:rPr>
-                <w:rFonts w:ascii="Abyssinica SIL" w:hAnsi="Abyssinica SIL" w:cs="Nyala"/>
-              </w:rPr>
+                <w:rFonts w:ascii="Abyssinica SIL" w:hAnsi="Abyssinica SIL" w:cs="Abyssinica SIL"/>
+              </w:rPr>
+              <w:br/>
               <w:t>??</w:t>
             </w:r>
           </w:p>
@@ -14907,10 +14902,10 @@
           </w:tcPr>
           <w:p>
             <w:pPr>
-              <w:spacing w:after="40"/>
-              <w:jc w:val="center"/>
-              <w:rPr>
-                <w:rFonts w:ascii="Abyssinica SIL" w:hAnsi="Abyssinica SIL"/>
+              <w:spacing w:after="60"/>
+              <w:jc w:val="center"/>
+              <w:rPr>
+                <w:rFonts w:ascii="Abyssinica SIL" w:hAnsi="Abyssinica SIL" w:cs="Abyssinica SIL"/>
               </w:rPr>
             </w:pPr>
             <w:r>
@@ -14928,11 +14923,6 @@
                 <w:rFonts w:ascii="Abyssinica SIL" w:hAnsi="Abyssinica SIL" w:cs="Abyssinica SIL"/>
               </w:rPr>
               <w:br/>
-            </w:r>
-            <w:r>
-              <w:rPr>
-                <w:rFonts w:ascii="Calibri" w:hAnsi="Calibri" w:cs="Calibri"/>
-              </w:rPr>
               <w:t>:+</w:t>
             </w:r>
           </w:p>
@@ -14948,15 +14938,15 @@
           </w:tcPr>
           <w:p>
             <w:pPr>
-              <w:spacing w:after="40"/>
-              <w:jc w:val="center"/>
-              <w:rPr>
-                <w:rFonts w:ascii="Abyssinica SIL" w:hAnsi="Abyssinica SIL"/>
-              </w:rPr>
-            </w:pPr>
-            <w:r>
-              <w:rPr>
-                <w:rFonts w:ascii="Abyssinica SIL" w:hAnsi="Abyssinica SIL" w:cs="Abyssinica SIL test"/>
+              <w:spacing w:after="60"/>
+              <w:jc w:val="center"/>
+              <w:rPr>
+                <w:rFonts w:ascii="Abyssinica SIL" w:hAnsi="Abyssinica SIL" w:cs="Abyssinica SIL"/>
+              </w:rPr>
+            </w:pPr>
+            <w:r>
+              <w:rPr>
+                <w:rFonts w:ascii="Abyssinica SIL" w:hAnsi="Abyssinica SIL" w:cs="Abyssinica SIL"/>
                 <w:sz w:val="32"/>
                 <w:szCs w:val="32"/>
               </w:rPr>
@@ -14964,14 +14954,9 @@
             </w:r>
             <w:r>
               <w:rPr>
-                <w:rFonts w:ascii="Abyssinica SIL" w:hAnsi="Abyssinica SIL"/>
-              </w:rPr>
-              <w:br/>
-            </w:r>
-            <w:r>
-              <w:rPr>
-                <w:rFonts w:ascii="Calibri" w:hAnsi="Calibri" w:cs="Calibri"/>
-              </w:rPr>
+                <w:rFonts w:ascii="Abyssinica SIL" w:hAnsi="Abyssinica SIL" w:cs="Abyssinica SIL"/>
+              </w:rPr>
+              <w:br/>
               <w:t>:#</w:t>
             </w:r>
           </w:p>
@@ -15173,11 +15158,13 @@
           </w:tcPr>
           <w:p>
             <w:pPr>
-              <w:jc w:val="center"/>
-              <w:rPr>
-                <w:rFonts w:ascii="Abyssinica SIL" w:hAnsi="Abyssinica SIL"/>
-              </w:rPr>
-            </w:pPr>
+              <w:spacing w:after="60"/>
+              <w:jc w:val="center"/>
+              <w:rPr>
+                <w:rFonts w:ascii="Abyssinica SIL" w:hAnsi="Abyssinica SIL"/>
+              </w:rPr>
+            </w:pPr>
+            <w:bookmarkStart w:id="0" w:name="_GoBack"/>
             <w:r>
               <w:rPr>
                 <w:rFonts w:ascii="Abyssinica SIL" w:hAnsi="Abyssinica SIL" w:cs="Abyssinica SIL test"/>
@@ -15212,6 +15199,7 @@
           </w:tcPr>
           <w:p>
             <w:pPr>
+              <w:spacing w:after="60"/>
               <w:jc w:val="center"/>
               <w:rPr>
                 <w:rFonts w:ascii="Abyssinica SIL" w:hAnsi="Abyssinica SIL"/>
@@ -15251,6 +15239,7 @@
           </w:tcPr>
           <w:p>
             <w:pPr>
+              <w:spacing w:after="60"/>
               <w:jc w:val="center"/>
               <w:rPr>
                 <w:rFonts w:ascii="Abyssinica SIL" w:hAnsi="Abyssinica SIL"/>
@@ -15290,6 +15279,7 @@
           </w:tcPr>
           <w:p>
             <w:pPr>
+              <w:spacing w:after="60"/>
               <w:jc w:val="center"/>
               <w:rPr>
                 <w:rFonts w:ascii="Abyssinica SIL" w:hAnsi="Abyssinica SIL"/>
@@ -15329,6 +15319,7 @@
           </w:tcPr>
           <w:p>
             <w:pPr>
+              <w:spacing w:after="60"/>
               <w:jc w:val="center"/>
               <w:rPr>
                 <w:rFonts w:ascii="Abyssinica SIL" w:hAnsi="Abyssinica SIL"/>
@@ -15368,6 +15359,7 @@
           </w:tcPr>
           <w:p>
             <w:pPr>
+              <w:spacing w:after="60"/>
               <w:jc w:val="center"/>
               <w:rPr>
                 <w:rFonts w:ascii="Abyssinica SIL" w:hAnsi="Abyssinica SIL"/>
@@ -15407,6 +15399,7 @@
           </w:tcPr>
           <w:p>
             <w:pPr>
+              <w:spacing w:after="60"/>
               <w:jc w:val="center"/>
               <w:rPr>
                 <w:rFonts w:ascii="Abyssinica SIL" w:hAnsi="Abyssinica SIL"/>
@@ -15446,6 +15439,7 @@
           </w:tcPr>
           <w:p>
             <w:pPr>
+              <w:spacing w:after="60"/>
               <w:jc w:val="center"/>
               <w:rPr>
                 <w:rFonts w:ascii="Abyssinica SIL" w:hAnsi="Abyssinica SIL"/>
@@ -15485,6 +15479,7 @@
           </w:tcPr>
           <w:p>
             <w:pPr>
+              <w:spacing w:after="60"/>
               <w:jc w:val="center"/>
               <w:rPr>
                 <w:rFonts w:ascii="Abyssinica SIL" w:hAnsi="Abyssinica SIL"/>
@@ -15528,6 +15523,7 @@
           </w:tcPr>
           <w:p>
             <w:pPr>
+              <w:spacing w:after="60"/>
               <w:jc w:val="center"/>
               <w:rPr>
                 <w:rFonts w:ascii="Abyssinica SIL" w:hAnsi="Abyssinica SIL"/>
@@ -15552,6 +15548,7 @@
           </w:tcPr>
           <w:p>
             <w:pPr>
+              <w:spacing w:after="60"/>
               <w:jc w:val="center"/>
               <w:rPr>
                 <w:rFonts w:ascii="Abyssinica SIL" w:hAnsi="Abyssinica SIL"/>
@@ -15576,6 +15573,7 @@
           </w:tcPr>
           <w:p>
             <w:pPr>
+              <w:spacing w:after="60"/>
               <w:jc w:val="center"/>
               <w:rPr>
                 <w:rFonts w:ascii="Abyssinica SIL" w:hAnsi="Abyssinica SIL"/>
@@ -15597,6 +15595,7 @@
           </w:tcPr>
           <w:p>
             <w:pPr>
+              <w:spacing w:after="60"/>
               <w:jc w:val="center"/>
               <w:rPr>
                 <w:rFonts w:ascii="Abyssinica SIL" w:hAnsi="Abyssinica SIL"/>
@@ -15636,6 +15635,7 @@
           </w:tcPr>
           <w:p>
             <w:pPr>
+              <w:spacing w:after="60"/>
               <w:jc w:val="center"/>
               <w:rPr>
                 <w:rFonts w:ascii="Abyssinica SIL" w:hAnsi="Abyssinica SIL"/>
@@ -15675,6 +15675,7 @@
           </w:tcPr>
           <w:p>
             <w:pPr>
+              <w:spacing w:after="60"/>
               <w:jc w:val="center"/>
               <w:rPr>
                 <w:rFonts w:ascii="Abyssinica SIL" w:hAnsi="Abyssinica SIL"/>
@@ -15714,6 +15715,7 @@
           </w:tcPr>
           <w:p>
             <w:pPr>
+              <w:spacing w:after="60"/>
               <w:jc w:val="center"/>
               <w:rPr>
                 <w:rFonts w:ascii="Abyssinica SIL" w:hAnsi="Abyssinica SIL"/>
@@ -15753,6 +15755,7 @@
           </w:tcPr>
           <w:p>
             <w:pPr>
+              <w:spacing w:after="60"/>
               <w:jc w:val="center"/>
               <w:rPr>
                 <w:rFonts w:ascii="Abyssinica SIL" w:hAnsi="Abyssinica SIL"/>
@@ -15792,6 +15795,7 @@
           </w:tcPr>
           <w:p>
             <w:pPr>
+              <w:spacing w:after="60"/>
               <w:jc w:val="center"/>
               <w:rPr>
                 <w:rFonts w:ascii="Abyssinica SIL" w:hAnsi="Abyssinica SIL"/>
@@ -15831,6 +15835,7 @@
           </w:tcPr>
           <w:p>
             <w:pPr>
+              <w:spacing w:after="60"/>
               <w:jc w:val="center"/>
               <w:rPr>
                 <w:rFonts w:ascii="Abyssinica SIL" w:hAnsi="Abyssinica SIL"/>
@@ -15870,6 +15875,7 @@
           </w:tcPr>
           <w:p>
             <w:pPr>
+              <w:spacing w:after="60"/>
               <w:jc w:val="center"/>
               <w:rPr>
                 <w:rFonts w:ascii="Abyssinica SIL" w:hAnsi="Abyssinica SIL"/>
@@ -15909,6 +15915,7 @@
           </w:tcPr>
           <w:p>
             <w:pPr>
+              <w:spacing w:after="60"/>
               <w:jc w:val="center"/>
               <w:rPr>
                 <w:rFonts w:ascii="Abyssinica SIL" w:hAnsi="Abyssinica SIL"/>
@@ -15948,6 +15955,7 @@
           </w:tcPr>
           <w:p>
             <w:pPr>
+              <w:spacing w:after="60"/>
               <w:jc w:val="center"/>
               <w:rPr>
                 <w:rFonts w:ascii="Abyssinica SIL" w:hAnsi="Abyssinica SIL"/>
@@ -15987,6 +15995,7 @@
           </w:tcPr>
           <w:p>
             <w:pPr>
+              <w:spacing w:after="60"/>
               <w:jc w:val="center"/>
               <w:rPr>
                 <w:rFonts w:ascii="Abyssinica SIL" w:hAnsi="Abyssinica SIL"/>
@@ -16026,6 +16035,7 @@
           </w:tcPr>
           <w:p>
             <w:pPr>
+              <w:spacing w:after="60"/>
               <w:jc w:val="center"/>
               <w:rPr>
                 <w:rFonts w:ascii="Abyssinica SIL" w:hAnsi="Abyssinica SIL"/>
@@ -16054,6 +16064,7 @@
           </w:p>
         </w:tc>
       </w:tr>
+      <w:bookmarkEnd w:id="0"/>
     </w:tbl>
     <w:p/>
     <w:p>
@@ -17346,6 +17357,50 @@
     <w:lsdException w:name="Subtitle" w:qFormat="1"/>
     <w:lsdException w:name="Strong" w:qFormat="1"/>
     <w:lsdException w:name="Emphasis" w:qFormat="1"/>
+    <w:lsdException w:name="Normal Table" w:semiHidden="1" w:unhideWhenUsed="1"/>
+    <w:lsdException w:name="Table Simple 1" w:semiHidden="1" w:unhideWhenUsed="1"/>
+    <w:lsdException w:name="Table Simple 2" w:semiHidden="1" w:unhideWhenUsed="1"/>
+    <w:lsdException w:name="Table Simple 3" w:semiHidden="1" w:unhideWhenUsed="1"/>
+    <w:lsdException w:name="Table Classic 1" w:semiHidden="1" w:unhideWhenUsed="1"/>
+    <w:lsdException w:name="Table Classic 2" w:semiHidden="1" w:unhideWhenUsed="1"/>
+    <w:lsdException w:name="Table Classic 3" w:semiHidden="1" w:unhideWhenUsed="1"/>
+    <w:lsdException w:name="Table Classic 4" w:semiHidden="1" w:unhideWhenUsed="1"/>
+    <w:lsdException w:name="Table Colorful 1" w:semiHidden="1" w:unhideWhenUsed="1"/>
+    <w:lsdException w:name="Table Colorful 2" w:semiHidden="1" w:unhideWhenUsed="1"/>
+    <w:lsdException w:name="Table Colorful 3" w:semiHidden="1" w:unhideWhenUsed="1"/>
+    <w:lsdException w:name="Table Columns 1" w:semiHidden="1" w:unhideWhenUsed="1"/>
+    <w:lsdException w:name="Table Columns 2" w:semiHidden="1" w:unhideWhenUsed="1"/>
+    <w:lsdException w:name="Table Columns 3" w:semiHidden="1" w:unhideWhenUsed="1"/>
+    <w:lsdException w:name="Table Columns 4" w:semiHidden="1" w:unhideWhenUsed="1"/>
+    <w:lsdException w:name="Table Columns 5" w:semiHidden="1" w:unhideWhenUsed="1"/>
+    <w:lsdException w:name="Table Grid 1" w:semiHidden="1" w:unhideWhenUsed="1"/>
+    <w:lsdException w:name="Table Grid 2" w:semiHidden="1" w:unhideWhenUsed="1"/>
+    <w:lsdException w:name="Table Grid 3" w:semiHidden="1" w:unhideWhenUsed="1"/>
+    <w:lsdException w:name="Table Grid 4" w:semiHidden="1" w:unhideWhenUsed="1"/>
+    <w:lsdException w:name="Table Grid 5" w:semiHidden="1" w:unhideWhenUsed="1"/>
+    <w:lsdException w:name="Table Grid 6" w:semiHidden="1" w:unhideWhenUsed="1"/>
+    <w:lsdException w:name="Table Grid 7" w:semiHidden="1" w:unhideWhenUsed="1"/>
+    <w:lsdException w:name="Table Grid 8" w:semiHidden="1" w:unhideWhenUsed="1"/>
+    <w:lsdException w:name="Table List 1" w:semiHidden="1" w:unhideWhenUsed="1"/>
+    <w:lsdException w:name="Table List 2" w:semiHidden="1" w:unhideWhenUsed="1"/>
+    <w:lsdException w:name="Table List 3" w:semiHidden="1" w:unhideWhenUsed="1"/>
+    <w:lsdException w:name="Table List 4" w:semiHidden="1" w:unhideWhenUsed="1"/>
+    <w:lsdException w:name="Table List 5" w:semiHidden="1" w:unhideWhenUsed="1"/>
+    <w:lsdException w:name="Table List 6" w:semiHidden="1" w:unhideWhenUsed="1"/>
+    <w:lsdException w:name="Table List 7" w:semiHidden="1" w:unhideWhenUsed="1"/>
+    <w:lsdException w:name="Table List 8" w:semiHidden="1" w:unhideWhenUsed="1"/>
+    <w:lsdException w:name="Table 3D effects 1" w:semiHidden="1" w:unhideWhenUsed="1"/>
+    <w:lsdException w:name="Table 3D effects 2" w:semiHidden="1" w:unhideWhenUsed="1"/>
+    <w:lsdException w:name="Table 3D effects 3" w:semiHidden="1" w:unhideWhenUsed="1"/>
+    <w:lsdException w:name="Table Contemporary" w:semiHidden="1" w:unhideWhenUsed="1"/>
+    <w:lsdException w:name="Table Elegant" w:semiHidden="1" w:unhideWhenUsed="1"/>
+    <w:lsdException w:name="Table Professional" w:semiHidden="1" w:unhideWhenUsed="1"/>
+    <w:lsdException w:name="Table Subtle 1" w:semiHidden="1" w:unhideWhenUsed="1"/>
+    <w:lsdException w:name="Table Subtle 2" w:semiHidden="1" w:unhideWhenUsed="1"/>
+    <w:lsdException w:name="Table Web 1" w:semiHidden="1" w:unhideWhenUsed="1"/>
+    <w:lsdException w:name="Table Web 2" w:semiHidden="1" w:unhideWhenUsed="1"/>
+    <w:lsdException w:name="Table Web 3" w:semiHidden="1" w:unhideWhenUsed="1"/>
+    <w:lsdException w:name="Table Theme" w:semiHidden="1" w:unhideWhenUsed="1"/>
     <w:lsdException w:name="Placeholder Text" w:semiHidden="1" w:uiPriority="99"/>
     <w:lsdException w:name="No Spacing" w:uiPriority="1" w:qFormat="1"/>
     <w:lsdException w:name="Light Shading" w:uiPriority="60"/>
@@ -17610,11 +17665,15 @@
   </w:style>
   <w:style w:type="character" w:default="1" w:styleId="DefaultParagraphFont">
     <w:name w:val="Default Paragraph Font"/>
+    <w:uiPriority w:val="1"/>
     <w:semiHidden/>
+    <w:unhideWhenUsed/>
   </w:style>
   <w:style w:type="table" w:default="1" w:styleId="TableNormal">
     <w:name w:val="Normal Table"/>
+    <w:uiPriority w:val="99"/>
     <w:semiHidden/>
+    <w:unhideWhenUsed/>
     <w:tblPr>
       <w:tblInd w:w="0" w:type="dxa"/>
       <w:tblCellMar>
@@ -17627,7 +17686,9 @@
   </w:style>
   <w:style w:type="numbering" w:default="1" w:styleId="NoList">
     <w:name w:val="No List"/>
+    <w:uiPriority w:val="99"/>
     <w:semiHidden/>
+    <w:unhideWhenUsed/>
   </w:style>
   <w:style w:type="paragraph" w:styleId="NormalWeb">
     <w:name w:val="Normal (Web)"/>

</xml_diff>

<commit_message>
Corrected the Alef-A row as per feedback.
</commit_message>
<xml_diff>
--- a/release/gff/gff_tigrinya_eritrea/source/TigrinyaErTyping-English.docx
+++ b/release/gff/gff_tigrinya_eritrea/source/TigrinyaErTyping-English.docx
@@ -7329,6 +7329,7 @@
                 <w:bCs/>
               </w:rPr>
             </w:pPr>
+            <w:bookmarkStart w:id="0" w:name="_GoBack" w:colFirst="1" w:colLast="1"/>
             <w:r>
               <w:rPr>
                 <w:rFonts w:ascii="Abyssinica SIL" w:hAnsi="Abyssinica SIL" w:cs="Abyssinica SIL test"/>
@@ -7344,8 +7345,8 @@
             <w:shd w:val="clear" w:color="auto" w:fill="auto"/>
             <w:noWrap/>
             <w:tcMar>
-              <w:left w:w="29" w:type="dxa"/>
-              <w:right w:w="29" w:type="dxa"/>
+              <w:left w:w="0" w:type="dxa"/>
+              <w:right w:w="0" w:type="dxa"/>
             </w:tcMar>
             <w:vAlign w:val="center"/>
           </w:tcPr>
@@ -7370,6 +7371,9 @@
             </w:r>
             <w:r>
               <w:t>a</w:t>
+            </w:r>
+            <w:r>
+              <w:t>aaa</w:t>
             </w:r>
           </w:p>
         </w:tc>
@@ -7394,8 +7398,9 @@
             <w:r>
               <w:rPr>
                 <w:rFonts w:ascii="Abyssinica SIL" w:hAnsi="Abyssinica SIL" w:cs="Abyssinica SIL test"/>
-              </w:rPr>
-              <w:t>አ</w:t>
+                <w:lang w:val="ti-ER"/>
+              </w:rPr>
+              <w:t>ኡ</w:t>
             </w:r>
             <w:r>
               <w:rPr>
@@ -7474,7 +7479,7 @@
               <w:br/>
             </w:r>
             <w:r>
-              <w:t>ea</w:t>
+              <w:t>a</w:t>
             </w:r>
           </w:p>
         </w:tc>
@@ -7704,6 +7709,7 @@
           </w:p>
         </w:tc>
       </w:tr>
+      <w:bookmarkEnd w:id="0"/>
       <w:tr>
         <w:tc>
           <w:tcPr>
@@ -15164,7 +15170,6 @@
                 <w:rFonts w:ascii="Abyssinica SIL" w:hAnsi="Abyssinica SIL"/>
               </w:rPr>
             </w:pPr>
-            <w:bookmarkStart w:id="0" w:name="_GoBack"/>
             <w:r>
               <w:rPr>
                 <w:rFonts w:ascii="Abyssinica SIL" w:hAnsi="Abyssinica SIL" w:cs="Abyssinica SIL test"/>
@@ -16064,7 +16069,6 @@
           </w:p>
         </w:tc>
       </w:tr>
-      <w:bookmarkEnd w:id="0"/>
     </w:tbl>
     <w:p/>
     <w:p>

</xml_diff>

<commit_message>
Document fix for ecclesiastic comma.
</commit_message>
<xml_diff>
--- a/release/gff/gff_tigrinya_eritrea/source/TigrinyaErTyping-English.docx
+++ b/release/gff/gff_tigrinya_eritrea/source/TigrinyaErTyping-English.docx
@@ -7329,7 +7329,6 @@
                 <w:bCs/>
               </w:rPr>
             </w:pPr>
-            <w:bookmarkStart w:id="0" w:name="_GoBack" w:colFirst="1" w:colLast="1"/>
             <w:r>
               <w:rPr>
                 <w:rFonts w:ascii="Abyssinica SIL" w:hAnsi="Abyssinica SIL" w:cs="Abyssinica SIL test"/>
@@ -7709,7 +7708,6 @@
           </w:p>
         </w:tc>
       </w:tr>
-      <w:bookmarkEnd w:id="0"/>
       <w:tr>
         <w:tc>
           <w:tcPr>
@@ -14854,8 +14852,10 @@
                 <w:rFonts w:ascii="Abyssinica SIL" w:hAnsi="Abyssinica SIL" w:cs="Abyssinica SIL"/>
               </w:rPr>
               <w:br/>
-              <w:t>,,,</w:t>
-            </w:r>
+              <w:t>,,</w:t>
+            </w:r>
+            <w:bookmarkStart w:id="0" w:name="_GoBack"/>
+            <w:bookmarkEnd w:id="0"/>
           </w:p>
         </w:tc>
         <w:tc>

</xml_diff>

<commit_message>
Deleted space before "Typing..." subtitle.
</commit_message>
<xml_diff>
--- a/release/gff/gff_tigrinya_eritrea/source/TigrinyaErTyping-English.docx
+++ b/release/gff/gff_tigrinya_eritrea/source/TigrinyaErTyping-English.docx
@@ -14567,10 +14567,8 @@
       <w:r>
         <w:br w:type="page"/>
       </w:r>
-      <w:r>
-        <w:lastRenderedPageBreak/>
-        <w:t xml:space="preserve"> </w:t>
-      </w:r>
+      <w:bookmarkStart w:id="0" w:name="_GoBack"/>
+      <w:bookmarkEnd w:id="0"/>
       <w:r>
         <w:rPr>
           <w:rFonts w:ascii="Arial" w:hAnsi="Arial" w:cs="Arial"/>
@@ -14578,6 +14576,7 @@
           <w:sz w:val="27"/>
           <w:szCs w:val="27"/>
         </w:rPr>
+        <w:lastRenderedPageBreak/>
         <w:t>Typing Punctuation</w:t>
       </w:r>
     </w:p>
@@ -14854,8 +14853,6 @@
               <w:br/>
               <w:t>,,</w:t>
             </w:r>
-            <w:bookmarkStart w:id="0" w:name="_GoBack"/>
-            <w:bookmarkEnd w:id="0"/>
           </w:p>
         </w:tc>
         <w:tc>

</xml_diff>

<commit_message>
GFF Tigrinya for Eritrean conventions (2nd attempt)
</commit_message>
<xml_diff>
--- a/release/gff/gff_tigrinya_eritrea/source/TigrinyaErTyping-English.docx
+++ b/release/gff/gff_tigrinya_eritrea/source/TigrinyaErTyping-English.docx
@@ -1,6 +1,6 @@
 
 <file path=word/document.xml><?xml version="1.0" encoding="utf-8"?>
-<w:document xmlns:wpc="http://schemas.microsoft.com/office/word/2010/wordprocessingCanvas" xmlns:cx="http://schemas.microsoft.com/office/drawing/2014/chartex" xmlns:cx1="http://schemas.microsoft.com/office/drawing/2015/9/8/chartex" xmlns:cx2="http://schemas.microsoft.com/office/drawing/2015/10/21/chartex" xmlns:cx3="http://schemas.microsoft.com/office/drawing/2016/5/9/chartex" xmlns:cx4="http://schemas.microsoft.com/office/drawing/2016/5/10/chartex" xmlns:cx5="http://schemas.microsoft.com/office/drawing/2016/5/11/chartex" xmlns:cx6="http://schemas.microsoft.com/office/drawing/2016/5/12/chartex" xmlns:cx7="http://schemas.microsoft.com/office/drawing/2016/5/13/chartex" xmlns:cx8="http://schemas.microsoft.com/office/drawing/2016/5/14/chartex" xmlns:mc="http://schemas.openxmlformats.org/markup-compatibility/2006" xmlns:aink="http://schemas.microsoft.com/office/drawing/2016/ink" xmlns:am3d="http://schemas.microsoft.com/office/drawing/2017/model3d" xmlns:o="urn:schemas-microsoft-com:office:office" xmlns:r="http://schemas.openxmlformats.org/officeDocument/2006/relationships" xmlns:m="http://schemas.openxmlformats.org/officeDocument/2006/math" xmlns:v="urn:schemas-microsoft-com:vml" xmlns:wp14="http://schemas.microsoft.com/office/word/2010/wordprocessingDrawing" xmlns:wp="http://schemas.openxmlformats.org/drawingml/2006/wordprocessingDrawing" xmlns:w10="urn:schemas-microsoft-com:office:word" xmlns:w="http://schemas.openxmlformats.org/wordprocessingml/2006/main" xmlns:w14="http://schemas.microsoft.com/office/word/2010/wordml" xmlns:w15="http://schemas.microsoft.com/office/word/2012/wordml" xmlns:w16cid="http://schemas.microsoft.com/office/word/2016/wordml/cid" xmlns:w16se="http://schemas.microsoft.com/office/word/2015/wordml/symex" xmlns:wpg="http://schemas.microsoft.com/office/word/2010/wordprocessingGroup" xmlns:wpi="http://schemas.microsoft.com/office/word/2010/wordprocessingInk" xmlns:wne="http://schemas.microsoft.com/office/word/2006/wordml" xmlns:wps="http://schemas.microsoft.com/office/word/2010/wordprocessingShape" mc:Ignorable="w14 w15 w16se w16cid wp14">
+<w:document xmlns:wpc="http://schemas.microsoft.com/office/word/2010/wordprocessingCanvas" xmlns:cx="http://schemas.microsoft.com/office/drawing/2014/chartex" xmlns:cx1="http://schemas.microsoft.com/office/drawing/2015/9/8/chartex" xmlns:cx2="http://schemas.microsoft.com/office/drawing/2015/10/21/chartex" xmlns:cx3="http://schemas.microsoft.com/office/drawing/2016/5/9/chartex" xmlns:cx4="http://schemas.microsoft.com/office/drawing/2016/5/10/chartex" xmlns:cx5="http://schemas.microsoft.com/office/drawing/2016/5/11/chartex" xmlns:cx6="http://schemas.microsoft.com/office/drawing/2016/5/12/chartex" xmlns:cx7="http://schemas.microsoft.com/office/drawing/2016/5/13/chartex" xmlns:cx8="http://schemas.microsoft.com/office/drawing/2016/5/14/chartex" xmlns:mc="http://schemas.openxmlformats.org/markup-compatibility/2006" xmlns:aink="http://schemas.microsoft.com/office/drawing/2016/ink" xmlns:am3d="http://schemas.microsoft.com/office/drawing/2017/model3d" xmlns:o="urn:schemas-microsoft-com:office:office" xmlns:oel="http://schemas.microsoft.com/office/2019/extlst" xmlns:r="http://schemas.openxmlformats.org/officeDocument/2006/relationships" xmlns:m="http://schemas.openxmlformats.org/officeDocument/2006/math" xmlns:v="urn:schemas-microsoft-com:vml" xmlns:wp14="http://schemas.microsoft.com/office/word/2010/wordprocessingDrawing" xmlns:wp="http://schemas.openxmlformats.org/drawingml/2006/wordprocessingDrawing" xmlns:w10="urn:schemas-microsoft-com:office:word" xmlns:w="http://schemas.openxmlformats.org/wordprocessingml/2006/main" xmlns:w14="http://schemas.microsoft.com/office/word/2010/wordml" xmlns:w15="http://schemas.microsoft.com/office/word/2012/wordml" xmlns:w16cex="http://schemas.microsoft.com/office/word/2018/wordml/cex" xmlns:w16cid="http://schemas.microsoft.com/office/word/2016/wordml/cid" xmlns:w16="http://schemas.microsoft.com/office/word/2018/wordml" xmlns:w16du="http://schemas.microsoft.com/office/word/2023/wordml/word16du" xmlns:w16sdtdh="http://schemas.microsoft.com/office/word/2020/wordml/sdtdatahash" xmlns:w16se="http://schemas.microsoft.com/office/word/2015/wordml/symex" xmlns:wpg="http://schemas.microsoft.com/office/word/2010/wordprocessingGroup" xmlns:wpi="http://schemas.microsoft.com/office/word/2010/wordprocessingInk" xmlns:wne="http://schemas.microsoft.com/office/word/2006/wordml" xmlns:wps="http://schemas.microsoft.com/office/word/2010/wordprocessingShape" mc:Ignorable="w14 w15 w16se w16cid w16 w16cex w16sdtdh wp14">
   <w:body>
     <w:p>
       <w:pPr>
@@ -40,7 +40,7 @@
       <w:r>
         <w:rPr>
           <w:rFonts w:ascii="Abyssinica SIL" w:hAnsi="Abyssinica SIL" w:cs="Abyssinica SIL"/>
-          <w:color w:val="CC0000"/>
+          <w:color w:val="00B0F0"/>
           <w:sz w:val="32"/>
           <w:szCs w:val="32"/>
           <w14:shadow w14:blurRad="50800" w14:dist="38100" w14:dir="2700000" w14:sx="100000" w14:sy="100000" w14:kx="0" w14:ky="0" w14:algn="tl">
@@ -144,7 +144,23 @@
         <w:t>Tigrinya</w:t>
       </w:r>
       <w:r>
-        <w:t xml:space="preserve"> has more sounds than English we sometimes have to adjust this rule. For example English does</w:t>
+        <w:t xml:space="preserve"> has more sounds than </w:t>
+      </w:r>
+      <w:proofErr w:type="gramStart"/>
+      <w:r>
+        <w:t>English</w:t>
+      </w:r>
+      <w:proofErr w:type="gramEnd"/>
+      <w:r>
+        <w:t xml:space="preserve"> we sometimes have to adjust this rule. For </w:t>
+      </w:r>
+      <w:proofErr w:type="gramStart"/>
+      <w:r>
+        <w:t>example</w:t>
+      </w:r>
+      <w:proofErr w:type="gramEnd"/>
+      <w:r>
+        <w:t xml:space="preserve"> English does</w:t>
       </w:r>
       <w:r>
         <w:t xml:space="preserve"> no</w:t>
@@ -526,12 +542,14 @@
         </w:rPr>
         <w:t>ሬ</w:t>
       </w:r>
+      <w:proofErr w:type="gramStart"/>
       <w:r>
         <w:t>’</w:t>
       </w:r>
       <w:r>
         <w:t>.</w:t>
       </w:r>
+      <w:proofErr w:type="gramEnd"/>
     </w:p>
     <w:p>
       <w:pPr>
@@ -606,7 +624,15 @@
         <w:t>Tigrinya</w:t>
       </w:r>
       <w:r>
-        <w:t xml:space="preserve"> letters, numbers and punctuation.</w:t>
+        <w:t xml:space="preserve"> letters, </w:t>
+      </w:r>
+      <w:proofErr w:type="gramStart"/>
+      <w:r>
+        <w:t>numbers</w:t>
+      </w:r>
+      <w:proofErr w:type="gramEnd"/>
+      <w:r>
+        <w:t xml:space="preserve"> and punctuation.</w:t>
       </w:r>
     </w:p>
     <w:p>
@@ -7378,7 +7404,7 @@
               <w:t>a</w:t>
             </w:r>
             <w:r>
-              <w:t>aaa</w:t>
+              <w:t>a</w:t>
             </w:r>
           </w:p>
         </w:tc>
@@ -7518,9 +7544,11 @@
               </w:rPr>
               <w:br/>
             </w:r>
+            <w:proofErr w:type="gramStart"/>
             <w:r>
               <w:t>ie</w:t>
             </w:r>
+            <w:proofErr w:type="gramEnd"/>
           </w:p>
         </w:tc>
         <w:tc>
@@ -9178,7 +9206,6 @@
               <w:left w:w="29" w:type="dxa"/>
               <w:right w:w="29" w:type="dxa"/>
             </w:tcMar>
-            <w:vAlign w:val="center"/>
           </w:tcPr>
           <w:p>
             <w:pPr>
@@ -9202,24 +9229,6 @@
             </w:r>
             <w:r>
               <w:t>A</w:t>
-            </w:r>
-            <w:r>
-              <w:rPr>
-                <w:rFonts w:ascii="Abyssinica SIL" w:hAnsi="Abyssinica SIL"/>
-              </w:rPr>
-              <w:t xml:space="preserve"> </w:t>
-            </w:r>
-            <w:r>
-              <w:t>/</w:t>
-            </w:r>
-            <w:r>
-              <w:rPr>
-                <w:rFonts w:ascii="Abyssinica SIL" w:hAnsi="Abyssinica SIL"/>
-              </w:rPr>
-              <w:br/>
-            </w:r>
-            <w:r>
-              <w:t>aaa</w:t>
             </w:r>
           </w:p>
         </w:tc>
@@ -9232,7 +9241,6 @@
               <w:left w:w="29" w:type="dxa"/>
               <w:right w:w="29" w:type="dxa"/>
             </w:tcMar>
-            <w:vAlign w:val="center"/>
           </w:tcPr>
           <w:p>
             <w:pPr>
@@ -9273,7 +9281,7 @@
               <w:br/>
             </w:r>
             <w:r>
-              <w:t>uu</w:t>
+              <w:t>U</w:t>
             </w:r>
           </w:p>
         </w:tc>
@@ -9286,7 +9294,6 @@
               <w:left w:w="29" w:type="dxa"/>
               <w:right w:w="29" w:type="dxa"/>
             </w:tcMar>
-            <w:vAlign w:val="center"/>
           </w:tcPr>
           <w:p>
             <w:pPr>
@@ -9327,7 +9334,7 @@
               <w:br/>
             </w:r>
             <w:r>
-              <w:t>ii</w:t>
+              <w:t>I</w:t>
             </w:r>
           </w:p>
         </w:tc>
@@ -9340,7 +9347,6 @@
               <w:left w:w="29" w:type="dxa"/>
               <w:right w:w="29" w:type="dxa"/>
             </w:tcMar>
-            <w:vAlign w:val="center"/>
           </w:tcPr>
           <w:p>
             <w:pPr>
@@ -9364,24 +9370,6 @@
             </w:r>
             <w:r>
               <w:t>Aa</w:t>
-            </w:r>
-            <w:r>
-              <w:rPr>
-                <w:rFonts w:ascii="Abyssinica SIL" w:hAnsi="Abyssinica SIL"/>
-              </w:rPr>
-              <w:t xml:space="preserve"> </w:t>
-            </w:r>
-            <w:r>
-              <w:t>/</w:t>
-            </w:r>
-            <w:r>
-              <w:rPr>
-                <w:rFonts w:ascii="Abyssinica SIL" w:hAnsi="Abyssinica SIL"/>
-              </w:rPr>
-              <w:br/>
-            </w:r>
-            <w:r>
-              <w:t>aa</w:t>
             </w:r>
           </w:p>
         </w:tc>
@@ -9394,7 +9382,6 @@
               <w:left w:w="29" w:type="dxa"/>
               <w:right w:w="29" w:type="dxa"/>
             </w:tcMar>
-            <w:vAlign w:val="center"/>
           </w:tcPr>
           <w:p>
             <w:pPr>
@@ -9435,7 +9422,10 @@
               <w:br/>
             </w:r>
             <w:r>
-              <w:t>iie</w:t>
+              <w:t>I</w:t>
+            </w:r>
+            <w:r>
+              <w:t>e</w:t>
             </w:r>
           </w:p>
         </w:tc>
@@ -9448,7 +9438,6 @@
               <w:left w:w="29" w:type="dxa"/>
               <w:right w:w="29" w:type="dxa"/>
             </w:tcMar>
-            <w:vAlign w:val="center"/>
           </w:tcPr>
           <w:p>
             <w:pPr>
@@ -9489,7 +9478,7 @@
               <w:br/>
             </w:r>
             <w:r>
-              <w:t>ee</w:t>
+              <w:t>E</w:t>
             </w:r>
           </w:p>
         </w:tc>
@@ -9502,7 +9491,6 @@
               <w:left w:w="29" w:type="dxa"/>
               <w:right w:w="29" w:type="dxa"/>
             </w:tcMar>
-            <w:vAlign w:val="center"/>
           </w:tcPr>
           <w:p>
             <w:pPr>
@@ -9543,7 +9531,7 @@
               <w:br/>
             </w:r>
             <w:r>
-              <w:t>oo</w:t>
+              <w:t>O</w:t>
             </w:r>
           </w:p>
         </w:tc>
@@ -12069,8 +12057,6 @@
             <w:r>
               <w:t>i</w:t>
             </w:r>
-            <w:bookmarkStart w:id="0" w:name="_GoBack"/>
-            <w:bookmarkEnd w:id="0"/>
           </w:p>
         </w:tc>
         <w:tc>
@@ -14574,6 +14560,389 @@
         </w:tc>
       </w:tr>
     </w:tbl>
+    <w:p>
+      <w:pPr>
+        <w:spacing w:after="240"/>
+      </w:pPr>
+    </w:p>
+    <w:p>
+      <w:pPr>
+        <w:spacing w:after="240"/>
+        <w:rPr>
+          <w:rFonts w:ascii="Arial" w:hAnsi="Arial" w:cs="Arial"/>
+          <w:b/>
+          <w:sz w:val="27"/>
+          <w:szCs w:val="27"/>
+        </w:rPr>
+      </w:pPr>
+      <w:r>
+        <w:rPr>
+          <w:rFonts w:ascii="Arial" w:hAnsi="Arial" w:cs="Arial"/>
+          <w:b/>
+          <w:bCs/>
+          <w:sz w:val="28"/>
+          <w:szCs w:val="28"/>
+        </w:rPr>
+        <w:t>Consonant and Vowel Marks</w:t>
+      </w:r>
+    </w:p>
+    <w:p>
+      <w:pPr>
+        <w:spacing w:after="240"/>
+        <w:rPr>
+          <w:bCs/>
+        </w:rPr>
+      </w:pPr>
+      <w:r>
+        <w:rPr>
+          <w:bCs/>
+        </w:rPr>
+        <w:t>Dots can be added above letters to indicate a stressed vowel or consonant using “</w:t>
+      </w:r>
+      <w:r>
+        <w:rPr>
+          <w:rFonts w:ascii="Courier New" w:hAnsi="Courier New" w:cs="Courier New"/>
+          <w:b/>
+        </w:rPr>
+        <w:t xml:space="preserve">CTRL </w:t>
+      </w:r>
+      <w:proofErr w:type="gramStart"/>
+      <w:r>
+        <w:rPr>
+          <w:rFonts w:ascii="Courier New" w:hAnsi="Courier New" w:cs="Courier New"/>
+          <w:b/>
+        </w:rPr>
+        <w:t>+ .</w:t>
+      </w:r>
+      <w:proofErr w:type="gramEnd"/>
+      <w:r>
+        <w:rPr>
+          <w:rFonts w:ascii="Courier New" w:hAnsi="Courier New" w:cs="Courier New"/>
+          <w:b/>
+        </w:rPr>
+        <w:t xml:space="preserve"> </w:t>
+      </w:r>
+      <w:r>
+        <w:rPr>
+          <w:bCs/>
+        </w:rPr>
+        <w:t>”. For example:</w:t>
+      </w:r>
+    </w:p>
+    <w:p>
+      <w:pPr>
+        <w:tabs>
+          <w:tab w:val="left" w:pos="720"/>
+          <w:tab w:val="left" w:pos="2160"/>
+          <w:tab w:val="left" w:pos="2250"/>
+          <w:tab w:val="left" w:pos="2700"/>
+        </w:tabs>
+        <w:spacing w:after="240"/>
+        <w:ind w:firstLine="720"/>
+        <w:rPr>
+          <w:rFonts w:ascii="Abyssinica SIL" w:hAnsi="Abyssinica SIL" w:cs="Abyssinica SIL"/>
+          <w:bCs/>
+        </w:rPr>
+      </w:pPr>
+      <w:r>
+        <w:rPr>
+          <w:rFonts w:ascii="Abyssinica SIL" w:hAnsi="Abyssinica SIL" w:cs="Abyssinica SIL"/>
+          <w:bCs/>
+        </w:rPr>
+        <w:t xml:space="preserve">ኣባ </w:t>
+      </w:r>
+      <w:proofErr w:type="gramStart"/>
+      <w:r>
+        <w:rPr>
+          <w:rFonts w:ascii="Courier New" w:hAnsi="Courier New" w:cs="Courier New"/>
+          <w:b/>
+        </w:rPr>
+        <w:t>CTRL</w:t>
+      </w:r>
+      <w:r>
+        <w:rPr>
+          <w:b/>
+        </w:rPr>
+        <w:t xml:space="preserve"> </w:t>
+      </w:r>
+      <w:r>
+        <w:rPr>
+          <w:rFonts w:ascii="Courier New" w:hAnsi="Courier New" w:cs="Courier New"/>
+          <w:b/>
+        </w:rPr>
+        <w:t>.</w:t>
+      </w:r>
+      <w:proofErr w:type="gramEnd"/>
+      <w:r>
+        <w:rPr>
+          <w:rFonts w:ascii="Abyssinica SIL" w:hAnsi="Abyssinica SIL" w:cs="Abyssinica SIL"/>
+          <w:bCs/>
+        </w:rPr>
+        <w:tab/>
+      </w:r>
+      <w:r>
+        <w:rPr>
+          <w:rFonts w:ascii="Cambria Math" w:hAnsi="Cambria Math" w:cs="Cambria Math"/>
+          <w:color w:val="000000"/>
+        </w:rPr>
+        <w:t>⇒</w:t>
+      </w:r>
+      <w:r>
+        <w:rPr>
+          <w:color w:val="000000"/>
+        </w:rPr>
+        <w:tab/>
+      </w:r>
+      <w:r>
+        <w:rPr>
+          <w:rFonts w:ascii="Abyssinica SIL" w:hAnsi="Abyssinica SIL" w:cs="Abyssinica SIL"/>
+          <w:color w:val="000000"/>
+        </w:rPr>
+        <w:t>ኣባ፞</w:t>
+      </w:r>
+      <w:r>
+        <w:rPr>
+          <w:rFonts w:ascii="Abyssinica SIL" w:hAnsi="Abyssinica SIL" w:cs="Abyssinica SIL"/>
+          <w:color w:val="000000"/>
+        </w:rPr>
+        <w:t xml:space="preserve"> </w:t>
+      </w:r>
+      <w:r>
+        <w:rPr>
+          <w:color w:val="000000"/>
+        </w:rPr>
+        <w:t>(</w:t>
+      </w:r>
+      <w:r>
+        <w:rPr>
+          <w:color w:val="000000"/>
+        </w:rPr>
+        <w:t>“ab</w:t>
+      </w:r>
+      <w:r>
+        <w:rPr>
+          <w:color w:val="000000"/>
+          <w:u w:val="single"/>
+        </w:rPr>
+        <w:t>aa</w:t>
+      </w:r>
+      <w:r>
+        <w:rPr>
+          <w:color w:val="000000"/>
+        </w:rPr>
+        <w:t>”, “a” is stressed)</w:t>
+      </w:r>
+      <w:r>
+        <w:rPr>
+          <w:rFonts w:ascii="Abyssinica SIL" w:hAnsi="Abyssinica SIL" w:cs="Abyssinica SIL"/>
+          <w:color w:val="000000"/>
+        </w:rPr>
+        <w:br/>
+      </w:r>
+      <w:r>
+        <w:rPr>
+          <w:rFonts w:ascii="Abyssinica SIL" w:hAnsi="Abyssinica SIL" w:cs="Abyssinica SIL"/>
+          <w:color w:val="000000"/>
+        </w:rPr>
+        <w:tab/>
+        <w:t xml:space="preserve">ኣባ፞ </w:t>
+      </w:r>
+      <w:proofErr w:type="gramStart"/>
+      <w:r>
+        <w:rPr>
+          <w:rFonts w:ascii="Courier New" w:hAnsi="Courier New" w:cs="Courier New"/>
+          <w:b/>
+        </w:rPr>
+        <w:t>CTRL</w:t>
+      </w:r>
+      <w:r>
+        <w:rPr>
+          <w:b/>
+        </w:rPr>
+        <w:t xml:space="preserve"> </w:t>
+      </w:r>
+      <w:r>
+        <w:rPr>
+          <w:rFonts w:ascii="Courier New" w:hAnsi="Courier New" w:cs="Courier New"/>
+          <w:b/>
+        </w:rPr>
+        <w:t>.</w:t>
+      </w:r>
+      <w:proofErr w:type="gramEnd"/>
+      <w:r>
+        <w:rPr>
+          <w:rFonts w:ascii="Courier New" w:hAnsi="Courier New" w:cs="Courier New"/>
+          <w:b/>
+        </w:rPr>
+        <w:tab/>
+      </w:r>
+      <w:r>
+        <w:rPr>
+          <w:rFonts w:ascii="Cambria Math" w:hAnsi="Cambria Math" w:cs="Cambria Math"/>
+          <w:color w:val="000000"/>
+        </w:rPr>
+        <w:t>⇒</w:t>
+      </w:r>
+      <w:r>
+        <w:rPr>
+          <w:color w:val="000000"/>
+        </w:rPr>
+        <w:tab/>
+      </w:r>
+      <w:r>
+        <w:rPr>
+          <w:rFonts w:ascii="Abyssinica SIL" w:hAnsi="Abyssinica SIL" w:cs="Abyssinica SIL"/>
+          <w:color w:val="000000"/>
+        </w:rPr>
+        <w:t>ኣባ፟</w:t>
+      </w:r>
+      <w:r>
+        <w:rPr>
+          <w:rFonts w:ascii="Abyssinica SIL" w:hAnsi="Abyssinica SIL" w:cs="Abyssinica SIL"/>
+          <w:color w:val="000000"/>
+        </w:rPr>
+        <w:t xml:space="preserve"> (</w:t>
+      </w:r>
+      <w:r>
+        <w:rPr>
+          <w:color w:val="000000"/>
+        </w:rPr>
+        <w:t>“a</w:t>
+      </w:r>
+      <w:r>
+        <w:rPr>
+          <w:color w:val="000000"/>
+          <w:u w:val="single"/>
+        </w:rPr>
+        <w:t>bb</w:t>
+      </w:r>
+      <w:r>
+        <w:rPr>
+          <w:color w:val="000000"/>
+        </w:rPr>
+        <w:t>a”, “</w:t>
+      </w:r>
+      <w:r>
+        <w:rPr>
+          <w:color w:val="000000"/>
+        </w:rPr>
+        <w:t>b</w:t>
+      </w:r>
+      <w:r>
+        <w:rPr>
+          <w:color w:val="000000"/>
+        </w:rPr>
+        <w:t>” is stressed)</w:t>
+      </w:r>
+      <w:r>
+        <w:rPr>
+          <w:rFonts w:ascii="Abyssinica SIL" w:hAnsi="Abyssinica SIL" w:cs="Abyssinica SIL"/>
+          <w:color w:val="000000"/>
+        </w:rPr>
+        <w:br/>
+      </w:r>
+      <w:r>
+        <w:rPr>
+          <w:rFonts w:ascii="Abyssinica SIL" w:hAnsi="Abyssinica SIL" w:cs="Abyssinica SIL"/>
+          <w:color w:val="000000"/>
+        </w:rPr>
+        <w:tab/>
+        <w:t xml:space="preserve">ኣባ፟ </w:t>
+      </w:r>
+      <w:proofErr w:type="gramStart"/>
+      <w:r>
+        <w:rPr>
+          <w:rFonts w:ascii="Courier New" w:hAnsi="Courier New" w:cs="Courier New"/>
+          <w:b/>
+        </w:rPr>
+        <w:t>CTRL</w:t>
+      </w:r>
+      <w:r>
+        <w:rPr>
+          <w:b/>
+        </w:rPr>
+        <w:t xml:space="preserve"> </w:t>
+      </w:r>
+      <w:r>
+        <w:rPr>
+          <w:rFonts w:ascii="Courier New" w:hAnsi="Courier New" w:cs="Courier New"/>
+          <w:b/>
+        </w:rPr>
+        <w:t>.</w:t>
+      </w:r>
+      <w:proofErr w:type="gramEnd"/>
+      <w:r>
+        <w:rPr>
+          <w:rFonts w:ascii="Courier New" w:hAnsi="Courier New" w:cs="Courier New"/>
+          <w:b/>
+        </w:rPr>
+        <w:tab/>
+      </w:r>
+      <w:r>
+        <w:rPr>
+          <w:rFonts w:ascii="Cambria Math" w:hAnsi="Cambria Math" w:cs="Cambria Math"/>
+          <w:color w:val="000000"/>
+        </w:rPr>
+        <w:t>⇒</w:t>
+      </w:r>
+      <w:r>
+        <w:rPr>
+          <w:color w:val="000000"/>
+        </w:rPr>
+        <w:tab/>
+      </w:r>
+      <w:r>
+        <w:rPr>
+          <w:rFonts w:ascii="Abyssinica SIL" w:hAnsi="Abyssinica SIL" w:cs="Abyssinica SIL"/>
+          <w:color w:val="000000"/>
+        </w:rPr>
+        <w:t>ኣባ፝ (</w:t>
+      </w:r>
+      <w:r>
+        <w:rPr>
+          <w:color w:val="000000"/>
+        </w:rPr>
+        <w:t>“a</w:t>
+      </w:r>
+      <w:r>
+        <w:rPr>
+          <w:color w:val="000000"/>
+          <w:u w:val="single"/>
+        </w:rPr>
+        <w:t>bbaa</w:t>
+      </w:r>
+      <w:proofErr w:type="gramStart"/>
+      <w:r>
+        <w:rPr>
+          <w:color w:val="000000"/>
+        </w:rPr>
+        <w:t>”,</w:t>
+      </w:r>
+      <w:proofErr w:type="gramEnd"/>
+      <w:r>
+        <w:rPr>
+          <w:color w:val="000000"/>
+        </w:rPr>
+        <w:t xml:space="preserve"> “</w:t>
+      </w:r>
+      <w:r>
+        <w:rPr>
+          <w:color w:val="000000"/>
+        </w:rPr>
+        <w:t>b</w:t>
+      </w:r>
+      <w:r>
+        <w:rPr>
+          <w:color w:val="000000"/>
+        </w:rPr>
+        <w:t>” and “a” are stressed)</w:t>
+      </w:r>
+    </w:p>
+    <w:p>
+      <w:pPr>
+        <w:spacing w:after="240"/>
+      </w:pPr>
+    </w:p>
     <w:p>
       <w:pPr>
         <w:spacing w:after="240"/>
@@ -14984,6 +15353,183 @@
         </w:tc>
       </w:tr>
     </w:tbl>
+    <w:p>
+      <w:pPr>
+        <w:spacing w:after="240"/>
+        <w:rPr>
+          <w:rFonts w:ascii="Arial" w:hAnsi="Arial" w:cs="Arial"/>
+          <w:b/>
+        </w:rPr>
+      </w:pPr>
+    </w:p>
+    <w:p>
+      <w:pPr>
+        <w:spacing w:after="240"/>
+        <w:rPr>
+          <w:rFonts w:ascii="Arial" w:hAnsi="Arial" w:cs="Arial"/>
+          <w:b/>
+        </w:rPr>
+      </w:pPr>
+    </w:p>
+    <w:p>
+      <w:pPr>
+        <w:spacing w:after="240"/>
+      </w:pPr>
+      <w:r>
+        <w:rPr>
+          <w:bCs/>
+        </w:rPr>
+        <w:t>Period</w:t>
+      </w:r>
+      <w:r>
+        <w:rPr>
+          <w:bCs/>
+        </w:rPr>
+        <w:t>, ‘.’ may also be used to enter ‘</w:t>
+      </w:r>
+      <w:r>
+        <w:rPr>
+          <w:rFonts w:ascii="Abyssinica SIL" w:hAnsi="Abyssinica SIL" w:cs="Abyssinica SIL test"/>
+        </w:rPr>
+        <w:t>።</w:t>
+      </w:r>
+      <w:r>
+        <w:t>’</w:t>
+      </w:r>
+      <w:r>
+        <w:t>.  When a number follows ‘</w:t>
+      </w:r>
+      <w:r>
+        <w:rPr>
+          <w:rFonts w:ascii="Nyala" w:hAnsi="Nyala" w:cs="Nyala"/>
+          <w:lang w:val="am-ET"/>
+        </w:rPr>
+        <w:t>፡</w:t>
+      </w:r>
+      <w:r>
+        <w:t>’ and ‘</w:t>
+      </w:r>
+      <w:r>
+        <w:rPr>
+          <w:rFonts w:ascii="Nyala" w:hAnsi="Nyala" w:cs="Nyala"/>
+          <w:lang w:val="am-ET"/>
+        </w:rPr>
+        <w:t>።</w:t>
+      </w:r>
+      <w:r>
+        <w:t>’</w:t>
+      </w:r>
+      <w:r>
+        <w:rPr>
+          <w:rFonts w:ascii="Nyala" w:hAnsi="Nyala"/>
+          <w:lang w:val="am-ET"/>
+        </w:rPr>
+        <w:t xml:space="preserve"> </w:t>
+      </w:r>
+      <w:r>
+        <w:t>they will change back to their Latin form automatically.  For example:</w:t>
+      </w:r>
+    </w:p>
+    <w:p>
+      <w:pPr>
+        <w:tabs>
+          <w:tab w:val="left" w:pos="1620"/>
+        </w:tabs>
+        <w:spacing w:after="240"/>
+        <w:ind w:left="720"/>
+        <w:rPr>
+          <w:bCs/>
+        </w:rPr>
+      </w:pPr>
+      <w:r>
+        <w:t>123</w:t>
+      </w:r>
+      <w:r>
+        <w:rPr>
+          <w:rFonts w:ascii="Nyala" w:hAnsi="Nyala"/>
+          <w:lang w:val="am-ET"/>
+        </w:rPr>
+        <w:t>፡</w:t>
+      </w:r>
+      <w:r>
+        <w:t>456</w:t>
+      </w:r>
+      <w:r>
+        <w:tab/>
+      </w:r>
+      <w:proofErr w:type="gramStart"/>
+      <w:r>
+        <w:rPr>
+          <w:rFonts w:ascii="Cambria Math" w:hAnsi="Cambria Math" w:cs="Cambria Math"/>
+          <w:color w:val="000000"/>
+        </w:rPr>
+        <w:t>⇒</w:t>
+      </w:r>
+      <w:r>
+        <w:rPr>
+          <w:rFonts w:ascii="Cambria Math" w:hAnsi="Cambria Math" w:cs="Cambria Math"/>
+          <w:color w:val="000000"/>
+        </w:rPr>
+        <w:t xml:space="preserve"> </w:t>
+      </w:r>
+      <w:r>
+        <w:rPr>
+          <w:rFonts w:ascii="Nyala" w:hAnsi="Nyala" w:cs="Cambria Math"/>
+          <w:color w:val="000000"/>
+          <w:lang w:val="am-ET"/>
+        </w:rPr>
+        <w:t xml:space="preserve"> </w:t>
+      </w:r>
+      <w:r>
+        <w:t>123,456</w:t>
+      </w:r>
+      <w:proofErr w:type="gramEnd"/>
+      <w:r>
+        <w:t xml:space="preserve"> </w:t>
+      </w:r>
+      <w:r>
+        <w:br/>
+        <w:t>12</w:t>
+      </w:r>
+      <w:r>
+        <w:rPr>
+          <w:rFonts w:ascii="Nyala" w:hAnsi="Nyala" w:cs="Nyala"/>
+          <w:lang w:val="am-ET"/>
+        </w:rPr>
+        <w:t>።</w:t>
+      </w:r>
+      <w:r>
+        <w:t>50</w:t>
+      </w:r>
+      <w:r>
+        <w:tab/>
+      </w:r>
+      <w:r>
+        <w:rPr>
+          <w:rFonts w:ascii="Cambria Math" w:hAnsi="Cambria Math" w:cs="Cambria Math"/>
+          <w:color w:val="000000"/>
+        </w:rPr>
+        <w:t>⇒</w:t>
+      </w:r>
+      <w:r>
+        <w:rPr>
+          <w:rFonts w:ascii="Cambria Math" w:hAnsi="Cambria Math" w:cs="Cambria Math"/>
+          <w:color w:val="000000"/>
+        </w:rPr>
+        <w:t xml:space="preserve"> </w:t>
+      </w:r>
+      <w:r>
+        <w:rPr>
+          <w:rFonts w:ascii="Nyala" w:hAnsi="Nyala" w:cs="Cambria Math"/>
+          <w:color w:val="000000"/>
+          <w:lang w:val="am-ET"/>
+        </w:rPr>
+        <w:t xml:space="preserve"> </w:t>
+      </w:r>
+      <w:r>
+        <w:t>12.50</w:t>
+      </w:r>
+    </w:p>
     <w:p>
       <w:pPr>
         <w:spacing w:after="240"/>
@@ -16101,11 +16647,149 @@
       </w:r>
     </w:p>
     <w:p>
+      <w:r>
+        <w:t xml:space="preserve">Numeral composition will continue as 0s are entered up to </w:t>
+      </w:r>
+      <w:r>
+        <w:rPr>
+          <w:rFonts w:ascii="Abyssinica SIL" w:hAnsi="Abyssinica SIL" w:cs="Abyssinica SIL"/>
+        </w:rPr>
+        <w:t>፼፼</w:t>
+      </w:r>
+      <w:r>
+        <w:t xml:space="preserve"> (100,000,000).</w:t>
+      </w:r>
+    </w:p>
+    <w:p/>
+    <w:p>
       <w:pPr>
-        <w:pStyle w:val="Heading1"/>
-        <w:spacing w:before="0"/>
+        <w:jc w:val="both"/>
+      </w:pPr>
+      <w:r>
+        <w:t>The “connected” style of Ethiopic numerals can be created by changing the font from “Abyssinica SIL” to “Abyssinica SIL (Connected)” as seen in the following table:</w:t>
+      </w:r>
+    </w:p>
+    <w:p>
+      <w:pPr>
+        <w:jc w:val="both"/>
       </w:pPr>
     </w:p>
+    <w:tbl>
+      <w:tblPr>
+        <w:tblStyle w:val="TableGrid"/>
+        <w:tblW w:w="0" w:type="auto"/>
+        <w:tblLook w:val="04A0" w:firstRow="1" w:lastRow="0" w:firstColumn="1" w:lastColumn="0" w:noHBand="0" w:noVBand="1"/>
+      </w:tblPr>
+      <w:tblGrid>
+        <w:gridCol w:w="2425"/>
+        <w:gridCol w:w="4410"/>
+      </w:tblGrid>
+      <w:tr>
+        <w:tc>
+          <w:tcPr>
+            <w:tcW w:w="2425" w:type="dxa"/>
+          </w:tcPr>
+          <w:p>
+            <w:pPr>
+              <w:jc w:val="center"/>
+              <w:rPr>
+                <w:b/>
+                <w:bCs/>
+                <w:sz w:val="28"/>
+                <w:szCs w:val="28"/>
+              </w:rPr>
+            </w:pPr>
+            <w:r>
+              <w:rPr>
+                <w:b/>
+                <w:bCs/>
+                <w:sz w:val="28"/>
+                <w:szCs w:val="28"/>
+              </w:rPr>
+              <w:t>Abyssinica SIL</w:t>
+            </w:r>
+          </w:p>
+        </w:tc>
+        <w:tc>
+          <w:tcPr>
+            <w:tcW w:w="4410" w:type="dxa"/>
+          </w:tcPr>
+          <w:p>
+            <w:pPr>
+              <w:jc w:val="center"/>
+              <w:rPr>
+                <w:b/>
+                <w:bCs/>
+                <w:sz w:val="28"/>
+                <w:szCs w:val="28"/>
+              </w:rPr>
+            </w:pPr>
+            <w:r>
+              <w:rPr>
+                <w:b/>
+                <w:bCs/>
+                <w:sz w:val="28"/>
+                <w:szCs w:val="28"/>
+              </w:rPr>
+              <w:t>Abyssinica SIL (Connected)</w:t>
+            </w:r>
+          </w:p>
+        </w:tc>
+      </w:tr>
+      <w:tr>
+        <w:tc>
+          <w:tcPr>
+            <w:tcW w:w="2425" w:type="dxa"/>
+          </w:tcPr>
+          <w:p>
+            <w:pPr>
+              <w:jc w:val="center"/>
+              <w:rPr>
+                <w:rFonts w:ascii="Abyssinica SIL" w:hAnsi="Abyssinica SIL" w:cs="Abyssinica SIL"/>
+                <w:sz w:val="32"/>
+                <w:szCs w:val="32"/>
+                <w:lang w:val="gez-Ethi-ET"/>
+              </w:rPr>
+            </w:pPr>
+            <w:r>
+              <w:rPr>
+                <w:rFonts w:ascii="Abyssinica SIL" w:hAnsi="Abyssinica SIL" w:cs="Abyssinica SIL"/>
+                <w:sz w:val="32"/>
+                <w:szCs w:val="32"/>
+                <w:lang w:val="gez-Ethi-ET"/>
+              </w:rPr>
+              <w:t>፲፱፻፹፫</w:t>
+            </w:r>
+          </w:p>
+        </w:tc>
+        <w:tc>
+          <w:tcPr>
+            <w:tcW w:w="4410" w:type="dxa"/>
+          </w:tcPr>
+          <w:p>
+            <w:pPr>
+              <w:jc w:val="center"/>
+              <w:rPr>
+                <w:rFonts w:ascii="Abyssinica SIL (Connected)" w:hAnsi="Abyssinica SIL (Connected)" w:cs="Abyssinica SIL (Connected)"/>
+                <w:sz w:val="32"/>
+                <w:szCs w:val="32"/>
+                <w:lang w:val="gez-Ethi-ET"/>
+              </w:rPr>
+            </w:pPr>
+            <w:r>
+              <w:rPr>
+                <w:rFonts w:ascii="Abyssinica SIL (Connected)" w:hAnsi="Abyssinica SIL (Connected)" w:cs="Abyssinica SIL (Connected)"/>
+                <w:sz w:val="32"/>
+                <w:szCs w:val="32"/>
+                <w:lang w:val="gez-Ethi-ET"/>
+              </w:rPr>
+              <w:t>፲፱፻፹፫</w:t>
+            </w:r>
+          </w:p>
+        </w:tc>
+      </w:tr>
+    </w:tbl>
+    <w:p/>
     <w:sectPr>
       <w:pgSz w:w="11909" w:h="16834" w:code="9"/>
       <w:pgMar w:top="1440" w:right="1800" w:bottom="1440" w:left="1800" w:header="720" w:footer="720" w:gutter="0"/>
@@ -16117,7 +16801,7 @@
 </file>
 
 <file path=word/endnotes.xml><?xml version="1.0" encoding="utf-8"?>
-<w:endnotes xmlns:wpc="http://schemas.microsoft.com/office/word/2010/wordprocessingCanvas" xmlns:cx="http://schemas.microsoft.com/office/drawing/2014/chartex" xmlns:cx1="http://schemas.microsoft.com/office/drawing/2015/9/8/chartex" xmlns:cx2="http://schemas.microsoft.com/office/drawing/2015/10/21/chartex" xmlns:cx3="http://schemas.microsoft.com/office/drawing/2016/5/9/chartex" xmlns:cx4="http://schemas.microsoft.com/office/drawing/2016/5/10/chartex" xmlns:cx5="http://schemas.microsoft.com/office/drawing/2016/5/11/chartex" xmlns:cx6="http://schemas.microsoft.com/office/drawing/2016/5/12/chartex" xmlns:cx7="http://schemas.microsoft.com/office/drawing/2016/5/13/chartex" xmlns:cx8="http://schemas.microsoft.com/office/drawing/2016/5/14/chartex" xmlns:mc="http://schemas.openxmlformats.org/markup-compatibility/2006" xmlns:aink="http://schemas.microsoft.com/office/drawing/2016/ink" xmlns:am3d="http://schemas.microsoft.com/office/drawing/2017/model3d" xmlns:o="urn:schemas-microsoft-com:office:office" xmlns:r="http://schemas.openxmlformats.org/officeDocument/2006/relationships" xmlns:m="http://schemas.openxmlformats.org/officeDocument/2006/math" xmlns:v="urn:schemas-microsoft-com:vml" xmlns:wp14="http://schemas.microsoft.com/office/word/2010/wordprocessingDrawing" xmlns:wp="http://schemas.openxmlformats.org/drawingml/2006/wordprocessingDrawing" xmlns:w10="urn:schemas-microsoft-com:office:word" xmlns:w="http://schemas.openxmlformats.org/wordprocessingml/2006/main" xmlns:w14="http://schemas.microsoft.com/office/word/2010/wordml" xmlns:w15="http://schemas.microsoft.com/office/word/2012/wordml" xmlns:w16cid="http://schemas.microsoft.com/office/word/2016/wordml/cid" xmlns:w16se="http://schemas.microsoft.com/office/word/2015/wordml/symex" xmlns:wpg="http://schemas.microsoft.com/office/word/2010/wordprocessingGroup" xmlns:wpi="http://schemas.microsoft.com/office/word/2010/wordprocessingInk" xmlns:wne="http://schemas.microsoft.com/office/word/2006/wordml" xmlns:wps="http://schemas.microsoft.com/office/word/2010/wordprocessingShape" mc:Ignorable="w14 w15 w16se w16cid wp14">
+<w:endnotes xmlns:wpc="http://schemas.microsoft.com/office/word/2010/wordprocessingCanvas" xmlns:cx="http://schemas.microsoft.com/office/drawing/2014/chartex" xmlns:cx1="http://schemas.microsoft.com/office/drawing/2015/9/8/chartex" xmlns:cx2="http://schemas.microsoft.com/office/drawing/2015/10/21/chartex" xmlns:cx3="http://schemas.microsoft.com/office/drawing/2016/5/9/chartex" xmlns:cx4="http://schemas.microsoft.com/office/drawing/2016/5/10/chartex" xmlns:cx5="http://schemas.microsoft.com/office/drawing/2016/5/11/chartex" xmlns:cx6="http://schemas.microsoft.com/office/drawing/2016/5/12/chartex" xmlns:cx7="http://schemas.microsoft.com/office/drawing/2016/5/13/chartex" xmlns:cx8="http://schemas.microsoft.com/office/drawing/2016/5/14/chartex" xmlns:mc="http://schemas.openxmlformats.org/markup-compatibility/2006" xmlns:aink="http://schemas.microsoft.com/office/drawing/2016/ink" xmlns:am3d="http://schemas.microsoft.com/office/drawing/2017/model3d" xmlns:o="urn:schemas-microsoft-com:office:office" xmlns:oel="http://schemas.microsoft.com/office/2019/extlst" xmlns:r="http://schemas.openxmlformats.org/officeDocument/2006/relationships" xmlns:m="http://schemas.openxmlformats.org/officeDocument/2006/math" xmlns:v="urn:schemas-microsoft-com:vml" xmlns:wp14="http://schemas.microsoft.com/office/word/2010/wordprocessingDrawing" xmlns:wp="http://schemas.openxmlformats.org/drawingml/2006/wordprocessingDrawing" xmlns:w10="urn:schemas-microsoft-com:office:word" xmlns:w="http://schemas.openxmlformats.org/wordprocessingml/2006/main" xmlns:w14="http://schemas.microsoft.com/office/word/2010/wordml" xmlns:w15="http://schemas.microsoft.com/office/word/2012/wordml" xmlns:w16cex="http://schemas.microsoft.com/office/word/2018/wordml/cex" xmlns:w16cid="http://schemas.microsoft.com/office/word/2016/wordml/cid" xmlns:w16="http://schemas.microsoft.com/office/word/2018/wordml" xmlns:w16du="http://schemas.microsoft.com/office/word/2023/wordml/word16du" xmlns:w16sdtdh="http://schemas.microsoft.com/office/word/2020/wordml/sdtdatahash" xmlns:w16se="http://schemas.microsoft.com/office/word/2015/wordml/symex" xmlns:wpg="http://schemas.microsoft.com/office/word/2010/wordprocessingGroup" xmlns:wpi="http://schemas.microsoft.com/office/word/2010/wordprocessingInk" xmlns:wne="http://schemas.microsoft.com/office/word/2006/wordml" xmlns:wps="http://schemas.microsoft.com/office/word/2010/wordprocessingShape" mc:Ignorable="w14 w15 w16se w16cid w16 w16cex w16sdtdh wp14">
   <w:endnote w:type="separator" w:id="-1">
     <w:p>
       <w:r>
@@ -16136,7 +16820,7 @@
 </file>
 
 <file path=word/footnotes.xml><?xml version="1.0" encoding="utf-8"?>
-<w:footnotes xmlns:wpc="http://schemas.microsoft.com/office/word/2010/wordprocessingCanvas" xmlns:cx="http://schemas.microsoft.com/office/drawing/2014/chartex" xmlns:cx1="http://schemas.microsoft.com/office/drawing/2015/9/8/chartex" xmlns:cx2="http://schemas.microsoft.com/office/drawing/2015/10/21/chartex" xmlns:cx3="http://schemas.microsoft.com/office/drawing/2016/5/9/chartex" xmlns:cx4="http://schemas.microsoft.com/office/drawing/2016/5/10/chartex" xmlns:cx5="http://schemas.microsoft.com/office/drawing/2016/5/11/chartex" xmlns:cx6="http://schemas.microsoft.com/office/drawing/2016/5/12/chartex" xmlns:cx7="http://schemas.microsoft.com/office/drawing/2016/5/13/chartex" xmlns:cx8="http://schemas.microsoft.com/office/drawing/2016/5/14/chartex" xmlns:mc="http://schemas.openxmlformats.org/markup-compatibility/2006" xmlns:aink="http://schemas.microsoft.com/office/drawing/2016/ink" xmlns:am3d="http://schemas.microsoft.com/office/drawing/2017/model3d" xmlns:o="urn:schemas-microsoft-com:office:office" xmlns:r="http://schemas.openxmlformats.org/officeDocument/2006/relationships" xmlns:m="http://schemas.openxmlformats.org/officeDocument/2006/math" xmlns:v="urn:schemas-microsoft-com:vml" xmlns:wp14="http://schemas.microsoft.com/office/word/2010/wordprocessingDrawing" xmlns:wp="http://schemas.openxmlformats.org/drawingml/2006/wordprocessingDrawing" xmlns:w10="urn:schemas-microsoft-com:office:word" xmlns:w="http://schemas.openxmlformats.org/wordprocessingml/2006/main" xmlns:w14="http://schemas.microsoft.com/office/word/2010/wordml" xmlns:w15="http://schemas.microsoft.com/office/word/2012/wordml" xmlns:w16cid="http://schemas.microsoft.com/office/word/2016/wordml/cid" xmlns:w16se="http://schemas.microsoft.com/office/word/2015/wordml/symex" xmlns:wpg="http://schemas.microsoft.com/office/word/2010/wordprocessingGroup" xmlns:wpi="http://schemas.microsoft.com/office/word/2010/wordprocessingInk" xmlns:wne="http://schemas.microsoft.com/office/word/2006/wordml" xmlns:wps="http://schemas.microsoft.com/office/word/2010/wordprocessingShape" mc:Ignorable="w14 w15 w16se w16cid wp14">
+<w:footnotes xmlns:wpc="http://schemas.microsoft.com/office/word/2010/wordprocessingCanvas" xmlns:cx="http://schemas.microsoft.com/office/drawing/2014/chartex" xmlns:cx1="http://schemas.microsoft.com/office/drawing/2015/9/8/chartex" xmlns:cx2="http://schemas.microsoft.com/office/drawing/2015/10/21/chartex" xmlns:cx3="http://schemas.microsoft.com/office/drawing/2016/5/9/chartex" xmlns:cx4="http://schemas.microsoft.com/office/drawing/2016/5/10/chartex" xmlns:cx5="http://schemas.microsoft.com/office/drawing/2016/5/11/chartex" xmlns:cx6="http://schemas.microsoft.com/office/drawing/2016/5/12/chartex" xmlns:cx7="http://schemas.microsoft.com/office/drawing/2016/5/13/chartex" xmlns:cx8="http://schemas.microsoft.com/office/drawing/2016/5/14/chartex" xmlns:mc="http://schemas.openxmlformats.org/markup-compatibility/2006" xmlns:aink="http://schemas.microsoft.com/office/drawing/2016/ink" xmlns:am3d="http://schemas.microsoft.com/office/drawing/2017/model3d" xmlns:o="urn:schemas-microsoft-com:office:office" xmlns:oel="http://schemas.microsoft.com/office/2019/extlst" xmlns:r="http://schemas.openxmlformats.org/officeDocument/2006/relationships" xmlns:m="http://schemas.openxmlformats.org/officeDocument/2006/math" xmlns:v="urn:schemas-microsoft-com:vml" xmlns:wp14="http://schemas.microsoft.com/office/word/2010/wordprocessingDrawing" xmlns:wp="http://schemas.openxmlformats.org/drawingml/2006/wordprocessingDrawing" xmlns:w10="urn:schemas-microsoft-com:office:word" xmlns:w="http://schemas.openxmlformats.org/wordprocessingml/2006/main" xmlns:w14="http://schemas.microsoft.com/office/word/2010/wordml" xmlns:w15="http://schemas.microsoft.com/office/word/2012/wordml" xmlns:w16cex="http://schemas.microsoft.com/office/word/2018/wordml/cex" xmlns:w16cid="http://schemas.microsoft.com/office/word/2016/wordml/cid" xmlns:w16="http://schemas.microsoft.com/office/word/2018/wordml" xmlns:w16du="http://schemas.microsoft.com/office/word/2023/wordml/word16du" xmlns:w16sdtdh="http://schemas.microsoft.com/office/word/2020/wordml/sdtdatahash" xmlns:w16se="http://schemas.microsoft.com/office/word/2015/wordml/symex" xmlns:wpg="http://schemas.microsoft.com/office/word/2010/wordprocessingGroup" xmlns:wpi="http://schemas.microsoft.com/office/word/2010/wordprocessingInk" xmlns:wne="http://schemas.microsoft.com/office/word/2006/wordml" xmlns:wps="http://schemas.microsoft.com/office/word/2010/wordprocessingShape" mc:Ignorable="w14 w15 w16se w16cid w16 w16cex w16sdtdh wp14">
   <w:footnote w:type="separator" w:id="-1">
     <w:p>
       <w:r>
@@ -16155,7 +16839,7 @@
 </file>
 
 <file path=word/numbering.xml><?xml version="1.0" encoding="utf-8"?>
-<w:numbering xmlns:wpc="http://schemas.microsoft.com/office/word/2010/wordprocessingCanvas" xmlns:cx="http://schemas.microsoft.com/office/drawing/2014/chartex" xmlns:cx1="http://schemas.microsoft.com/office/drawing/2015/9/8/chartex" xmlns:cx2="http://schemas.microsoft.com/office/drawing/2015/10/21/chartex" xmlns:cx3="http://schemas.microsoft.com/office/drawing/2016/5/9/chartex" xmlns:cx4="http://schemas.microsoft.com/office/drawing/2016/5/10/chartex" xmlns:cx5="http://schemas.microsoft.com/office/drawing/2016/5/11/chartex" xmlns:cx6="http://schemas.microsoft.com/office/drawing/2016/5/12/chartex" xmlns:cx7="http://schemas.microsoft.com/office/drawing/2016/5/13/chartex" xmlns:cx8="http://schemas.microsoft.com/office/drawing/2016/5/14/chartex" xmlns:mc="http://schemas.openxmlformats.org/markup-compatibility/2006" xmlns:aink="http://schemas.microsoft.com/office/drawing/2016/ink" xmlns:am3d="http://schemas.microsoft.com/office/drawing/2017/model3d" xmlns:o="urn:schemas-microsoft-com:office:office" xmlns:r="http://schemas.openxmlformats.org/officeDocument/2006/relationships" xmlns:m="http://schemas.openxmlformats.org/officeDocument/2006/math" xmlns:v="urn:schemas-microsoft-com:vml" xmlns:wp14="http://schemas.microsoft.com/office/word/2010/wordprocessingDrawing" xmlns:wp="http://schemas.openxmlformats.org/drawingml/2006/wordprocessingDrawing" xmlns:w10="urn:schemas-microsoft-com:office:word" xmlns:w="http://schemas.openxmlformats.org/wordprocessingml/2006/main" xmlns:w14="http://schemas.microsoft.com/office/word/2010/wordml" xmlns:w15="http://schemas.microsoft.com/office/word/2012/wordml" xmlns:w16cid="http://schemas.microsoft.com/office/word/2016/wordml/cid" xmlns:w16se="http://schemas.microsoft.com/office/word/2015/wordml/symex" xmlns:wpg="http://schemas.microsoft.com/office/word/2010/wordprocessingGroup" xmlns:wpi="http://schemas.microsoft.com/office/word/2010/wordprocessingInk" xmlns:wne="http://schemas.microsoft.com/office/word/2006/wordml" xmlns:wps="http://schemas.microsoft.com/office/word/2010/wordprocessingShape" mc:Ignorable="w14 w15 w16se w16cid wp14">
+<w:numbering xmlns:wpc="http://schemas.microsoft.com/office/word/2010/wordprocessingCanvas" xmlns:cx="http://schemas.microsoft.com/office/drawing/2014/chartex" xmlns:cx1="http://schemas.microsoft.com/office/drawing/2015/9/8/chartex" xmlns:cx2="http://schemas.microsoft.com/office/drawing/2015/10/21/chartex" xmlns:cx3="http://schemas.microsoft.com/office/drawing/2016/5/9/chartex" xmlns:cx4="http://schemas.microsoft.com/office/drawing/2016/5/10/chartex" xmlns:cx5="http://schemas.microsoft.com/office/drawing/2016/5/11/chartex" xmlns:cx6="http://schemas.microsoft.com/office/drawing/2016/5/12/chartex" xmlns:cx7="http://schemas.microsoft.com/office/drawing/2016/5/13/chartex" xmlns:cx8="http://schemas.microsoft.com/office/drawing/2016/5/14/chartex" xmlns:mc="http://schemas.openxmlformats.org/markup-compatibility/2006" xmlns:aink="http://schemas.microsoft.com/office/drawing/2016/ink" xmlns:am3d="http://schemas.microsoft.com/office/drawing/2017/model3d" xmlns:o="urn:schemas-microsoft-com:office:office" xmlns:oel="http://schemas.microsoft.com/office/2019/extlst" xmlns:r="http://schemas.openxmlformats.org/officeDocument/2006/relationships" xmlns:m="http://schemas.openxmlformats.org/officeDocument/2006/math" xmlns:v="urn:schemas-microsoft-com:vml" xmlns:wp14="http://schemas.microsoft.com/office/word/2010/wordprocessingDrawing" xmlns:wp="http://schemas.openxmlformats.org/drawingml/2006/wordprocessingDrawing" xmlns:w10="urn:schemas-microsoft-com:office:word" xmlns:w="http://schemas.openxmlformats.org/wordprocessingml/2006/main" xmlns:w14="http://schemas.microsoft.com/office/word/2010/wordml" xmlns:w15="http://schemas.microsoft.com/office/word/2012/wordml" xmlns:w16cex="http://schemas.microsoft.com/office/word/2018/wordml/cex" xmlns:w16cid="http://schemas.microsoft.com/office/word/2016/wordml/cid" xmlns:w16="http://schemas.microsoft.com/office/word/2018/wordml" xmlns:w16du="http://schemas.microsoft.com/office/word/2023/wordml/word16du" xmlns:w16sdtdh="http://schemas.microsoft.com/office/word/2020/wordml/sdtdatahash" xmlns:w16se="http://schemas.microsoft.com/office/word/2015/wordml/symex" xmlns:wpg="http://schemas.microsoft.com/office/word/2010/wordprocessingGroup" xmlns:wpi="http://schemas.microsoft.com/office/word/2010/wordprocessingInk" xmlns:wne="http://schemas.microsoft.com/office/word/2006/wordml" xmlns:wps="http://schemas.microsoft.com/office/word/2010/wordprocessingShape" mc:Ignorable="w14 w15 w16se w16cid w16 w16cex w16sdtdh wp14">
   <w:abstractNum w:abstractNumId="0" w15:restartNumberingAfterBreak="0">
     <w:nsid w:val="FFFFFF7C"/>
     <w:multiLevelType w:val="singleLevel"/>
@@ -17253,61 +17937,61 @@
       </w:pPr>
     </w:lvl>
   </w:abstractNum>
-  <w:num w:numId="1">
+  <w:num w:numId="1" w16cid:durableId="910624595">
     <w:abstractNumId w:val="9"/>
   </w:num>
-  <w:num w:numId="2">
+  <w:num w:numId="2" w16cid:durableId="1704164632">
     <w:abstractNumId w:val="7"/>
   </w:num>
-  <w:num w:numId="3">
+  <w:num w:numId="3" w16cid:durableId="1662661808">
     <w:abstractNumId w:val="6"/>
   </w:num>
-  <w:num w:numId="4">
+  <w:num w:numId="4" w16cid:durableId="1049963508">
     <w:abstractNumId w:val="5"/>
   </w:num>
-  <w:num w:numId="5">
+  <w:num w:numId="5" w16cid:durableId="1396277045">
     <w:abstractNumId w:val="4"/>
   </w:num>
-  <w:num w:numId="6">
+  <w:num w:numId="6" w16cid:durableId="1476871284">
     <w:abstractNumId w:val="8"/>
   </w:num>
-  <w:num w:numId="7">
+  <w:num w:numId="7" w16cid:durableId="215624239">
     <w:abstractNumId w:val="3"/>
   </w:num>
-  <w:num w:numId="8">
+  <w:num w:numId="8" w16cid:durableId="618341828">
     <w:abstractNumId w:val="2"/>
   </w:num>
-  <w:num w:numId="9">
+  <w:num w:numId="9" w16cid:durableId="1631746832">
     <w:abstractNumId w:val="1"/>
   </w:num>
-  <w:num w:numId="10">
+  <w:num w:numId="10" w16cid:durableId="608662130">
     <w:abstractNumId w:val="0"/>
   </w:num>
-  <w:num w:numId="11">
+  <w:num w:numId="11" w16cid:durableId="808981617">
     <w:abstractNumId w:val="12"/>
   </w:num>
-  <w:num w:numId="12">
+  <w:num w:numId="12" w16cid:durableId="613367023">
     <w:abstractNumId w:val="10"/>
   </w:num>
-  <w:num w:numId="13">
+  <w:num w:numId="13" w16cid:durableId="2018726105">
     <w:abstractNumId w:val="11"/>
   </w:num>
-  <w:num w:numId="14">
+  <w:num w:numId="14" w16cid:durableId="1063141896">
     <w:abstractNumId w:val="15"/>
   </w:num>
-  <w:num w:numId="15">
+  <w:num w:numId="15" w16cid:durableId="1347364540">
     <w:abstractNumId w:val="17"/>
   </w:num>
-  <w:num w:numId="16">
+  <w:num w:numId="16" w16cid:durableId="321810403">
     <w:abstractNumId w:val="14"/>
   </w:num>
-  <w:num w:numId="17">
+  <w:num w:numId="17" w16cid:durableId="200216139">
     <w:abstractNumId w:val="13"/>
   </w:num>
-  <w:num w:numId="18">
+  <w:num w:numId="18" w16cid:durableId="348025247">
     <w:abstractNumId w:val="16"/>
   </w:num>
-  <w:num w:numId="19">
+  <w:num w:numId="19" w16cid:durableId="1260798572">
     <w:abstractNumId w:val="13"/>
     <w:lvlOverride w:ilvl="0">
       <w:startOverride w:val="1"/>
@@ -17341,7 +18025,7 @@
 </file>
 
 <file path=word/styles.xml><?xml version="1.0" encoding="utf-8"?>
-<w:styles xmlns:mc="http://schemas.openxmlformats.org/markup-compatibility/2006" xmlns:r="http://schemas.openxmlformats.org/officeDocument/2006/relationships" xmlns:w="http://schemas.openxmlformats.org/wordprocessingml/2006/main" xmlns:w14="http://schemas.microsoft.com/office/word/2010/wordml" xmlns:w15="http://schemas.microsoft.com/office/word/2012/wordml" xmlns:w16cid="http://schemas.microsoft.com/office/word/2016/wordml/cid" xmlns:w16se="http://schemas.microsoft.com/office/word/2015/wordml/symex" mc:Ignorable="w14 w15 w16se w16cid">
+<w:styles xmlns:mc="http://schemas.openxmlformats.org/markup-compatibility/2006" xmlns:r="http://schemas.openxmlformats.org/officeDocument/2006/relationships" xmlns:w="http://schemas.openxmlformats.org/wordprocessingml/2006/main" xmlns:w14="http://schemas.microsoft.com/office/word/2010/wordml" xmlns:w15="http://schemas.microsoft.com/office/word/2012/wordml" xmlns:w16cex="http://schemas.microsoft.com/office/word/2018/wordml/cex" xmlns:w16cid="http://schemas.microsoft.com/office/word/2016/wordml/cid" xmlns:w16="http://schemas.microsoft.com/office/word/2018/wordml" xmlns:w16sdtdh="http://schemas.microsoft.com/office/word/2020/wordml/sdtdatahash" xmlns:w16se="http://schemas.microsoft.com/office/word/2015/wordml/symex" mc:Ignorable="w14 w15 w16se w16cid w16 w16cex w16sdtdh">
   <w:docDefaults>
     <w:rPrDefault>
       <w:rPr>
@@ -17377,6 +18061,7 @@
     <w:lsdException w:name="Strong" w:qFormat="1"/>
     <w:lsdException w:name="Emphasis" w:qFormat="1"/>
     <w:lsdException w:name="HTML Keyboard" w:semiHidden="1" w:unhideWhenUsed="1"/>
+    <w:lsdException w:name="Normal Table" w:semiHidden="1" w:unhideWhenUsed="1"/>
     <w:lsdException w:name="annotation subject" w:semiHidden="1" w:unhideWhenUsed="1"/>
     <w:lsdException w:name="No List" w:semiHidden="1" w:unhideWhenUsed="1"/>
     <w:lsdException w:name="Outline List 1" w:semiHidden="1" w:unhideWhenUsed="1"/>
@@ -17419,8 +18104,11 @@
     <w:lsdException w:name="Table Contemporary" w:semiHidden="1" w:unhideWhenUsed="1"/>
     <w:lsdException w:name="Table Elegant" w:semiHidden="1" w:unhideWhenUsed="1"/>
     <w:lsdException w:name="Table Professional" w:semiHidden="1" w:unhideWhenUsed="1"/>
+    <w:lsdException w:name="Table Subtle 1" w:semiHidden="1" w:unhideWhenUsed="1"/>
     <w:lsdException w:name="Table Subtle 2" w:semiHidden="1" w:unhideWhenUsed="1"/>
     <w:lsdException w:name="Table Web 1" w:semiHidden="1" w:unhideWhenUsed="1"/>
+    <w:lsdException w:name="Table Web 2" w:semiHidden="1" w:unhideWhenUsed="1"/>
+    <w:lsdException w:name="Table Web 3" w:semiHidden="1" w:unhideWhenUsed="1"/>
     <w:lsdException w:name="Balloon Text" w:semiHidden="1" w:unhideWhenUsed="1"/>
     <w:lsdException w:name="Table Theme" w:semiHidden="1" w:unhideWhenUsed="1"/>
     <w:lsdException w:name="Placeholder Text" w:semiHidden="1" w:uiPriority="99"/>

</xml_diff>